<commit_message>
Added rows re stages to Table 1.
</commit_message>
<xml_diff>
--- a/ORIEN_analysis/ORIEN_Analysis_Plan.docx
+++ b/ORIEN_analysis/ORIEN_Analysis_Plan.docx
@@ -726,7 +726,27 @@
                 <w:bCs/>
                 <w:kern w:val="2"/>
               </w:rPr>
-              <w:t xml:space="preserve">  RNAseq only</w:t>
+              <w:t xml:space="preserve">  </w:t>
+            </w:r>
+            <w:proofErr w:type="spellStart"/>
+            <w:r>
+              <w:rPr>
+                <w:rFonts w:ascii="Arial" w:eastAsia="Times New Roman" w:hAnsi="Arial" w:cs="Arial"/>
+                <w:b/>
+                <w:bCs/>
+                <w:kern w:val="2"/>
+              </w:rPr>
+              <w:t>RNAseq</w:t>
+            </w:r>
+            <w:proofErr w:type="spellEnd"/>
+            <w:r>
+              <w:rPr>
+                <w:rFonts w:ascii="Arial" w:eastAsia="Times New Roman" w:hAnsi="Arial" w:cs="Arial"/>
+                <w:b/>
+                <w:bCs/>
+                <w:kern w:val="2"/>
+              </w:rPr>
+              <w:t xml:space="preserve"> only</w:t>
             </w:r>
             <w:r>
               <w:rPr>
@@ -974,6 +994,7 @@
               </w:rPr>
               <w:t xml:space="preserve">  Skin and other soft tissues</w:t>
             </w:r>
+            <w:proofErr w:type="gramStart"/>
             <w:r>
               <w:rPr>
                 <w:rFonts w:ascii="Arial" w:eastAsia="Times New Roman" w:hAnsi="Arial" w:cs="Arial"/>
@@ -984,6 +1005,7 @@
               </w:rPr>
               <w:t>1,a</w:t>
             </w:r>
+            <w:proofErr w:type="gramEnd"/>
           </w:p>
         </w:tc>
         <w:tc>
@@ -1228,6 +1250,7 @@
               </w:rPr>
               <w:t>Abdominal viscera</w:t>
             </w:r>
+            <w:proofErr w:type="gramStart"/>
             <w:r>
               <w:rPr>
                 <w:rFonts w:ascii="Arial" w:eastAsia="Times New Roman" w:hAnsi="Arial" w:cs="Arial"/>
@@ -1238,6 +1261,7 @@
               </w:rPr>
               <w:t>1,b</w:t>
             </w:r>
+            <w:proofErr w:type="gramEnd"/>
           </w:p>
         </w:tc>
         <w:tc>
@@ -1797,6 +1821,7 @@
                 <w:kern w:val="2"/>
               </w:rPr>
             </w:pPr>
+            <w:proofErr w:type="spellStart"/>
             <w:r>
               <w:rPr>
                 <w:rFonts w:ascii="Arial" w:eastAsia="Times New Roman" w:hAnsi="Arial" w:cs="Arial"/>
@@ -1816,6 +1841,7 @@
               </w:rPr>
               <w:t>c</w:t>
             </w:r>
+            <w:proofErr w:type="spellEnd"/>
             <w:r>
               <w:rPr>
                 <w:rFonts w:ascii="Arial" w:eastAsia="Times New Roman" w:hAnsi="Arial" w:cs="Arial"/>
@@ -2769,6 +2795,7 @@
                 <w:vertAlign w:val="superscript"/>
               </w:rPr>
             </w:pPr>
+            <w:proofErr w:type="spellStart"/>
             <w:r>
               <w:rPr>
                 <w:rFonts w:ascii="Arial" w:eastAsia="Times New Roman" w:hAnsi="Arial" w:cs="Arial"/>
@@ -2788,6 +2815,7 @@
               </w:rPr>
               <w:t>c</w:t>
             </w:r>
+            <w:proofErr w:type="spellEnd"/>
           </w:p>
         </w:tc>
         <w:tc>
@@ -3081,6 +3109,7 @@
               </w:rPr>
               <w:t xml:space="preserve"> </w:t>
             </w:r>
+            <w:proofErr w:type="spellStart"/>
             <w:r>
               <w:rPr>
                 <w:rFonts w:ascii="Arial" w:eastAsia="Times New Roman" w:hAnsi="Arial" w:cs="Arial"/>
@@ -3098,6 +3127,7 @@
               </w:rPr>
               <w:t>c</w:t>
             </w:r>
+            <w:proofErr w:type="spellEnd"/>
           </w:p>
         </w:tc>
         <w:tc>
@@ -3685,7 +3715,23 @@
           <w:rFonts w:ascii="Arial" w:eastAsia="Times New Roman" w:hAnsi="Arial" w:cs="Arial"/>
           <w:kern w:val="2"/>
         </w:rPr>
-        <w:t xml:space="preserve">column `TMarkerTest` in </w:t>
+        <w:t>column `</w:t>
+      </w:r>
+      <w:proofErr w:type="spellStart"/>
+      <w:r>
+        <w:rPr>
+          <w:rFonts w:ascii="Arial" w:eastAsia="Times New Roman" w:hAnsi="Arial" w:cs="Arial"/>
+          <w:kern w:val="2"/>
+        </w:rPr>
+        <w:t>TMarkerTest</w:t>
+      </w:r>
+      <w:proofErr w:type="spellEnd"/>
+      <w:r>
+        <w:rPr>
+          <w:rFonts w:ascii="Arial" w:eastAsia="Times New Roman" w:hAnsi="Arial" w:cs="Arial"/>
+          <w:kern w:val="2"/>
+        </w:rPr>
+        <w:t xml:space="preserve">` in </w:t>
       </w:r>
       <w:r>
         <w:rPr>
@@ -3737,7 +3783,23 @@
           <w:rFonts w:ascii="Arial" w:eastAsia="Times New Roman" w:hAnsi="Arial" w:cs="Arial"/>
           <w:kern w:val="2"/>
         </w:rPr>
-        <w:t xml:space="preserve">column `PatientMaster` in </w:t>
+        <w:t>column `</w:t>
+      </w:r>
+      <w:proofErr w:type="spellStart"/>
+      <w:r>
+        <w:rPr>
+          <w:rFonts w:ascii="Arial" w:eastAsia="Times New Roman" w:hAnsi="Arial" w:cs="Arial"/>
+          <w:kern w:val="2"/>
+        </w:rPr>
+        <w:t>PatientMaster</w:t>
+      </w:r>
+      <w:proofErr w:type="spellEnd"/>
+      <w:r>
+        <w:rPr>
+          <w:rFonts w:ascii="Arial" w:eastAsia="Times New Roman" w:hAnsi="Arial" w:cs="Arial"/>
+          <w:kern w:val="2"/>
+        </w:rPr>
+        <w:t xml:space="preserve">` in </w:t>
       </w:r>
       <w:r>
         <w:rPr>
@@ -3798,7 +3860,25 @@
           <w:kern w:val="2"/>
           <w:highlight w:val="yellow"/>
         </w:rPr>
-        <w:t>TODO: “chest wall” is column `SpecimenSiteOfCollection` of clinical molecular data but not in list of keywords identifying a specimen site of collection of “Skin and other soft tissues”. Resolve this discrepancy.</w:t>
+        <w:t>TODO: “chest wall” is column `</w:t>
+      </w:r>
+      <w:proofErr w:type="spellStart"/>
+      <w:r>
+        <w:rPr>
+          <w:rFonts w:ascii="Arial" w:eastAsia="Times New Roman" w:hAnsi="Arial" w:cs="Arial"/>
+          <w:kern w:val="2"/>
+          <w:highlight w:val="yellow"/>
+        </w:rPr>
+        <w:t>SpecimenSiteOfCollection</w:t>
+      </w:r>
+      <w:proofErr w:type="spellEnd"/>
+      <w:r>
+        <w:rPr>
+          <w:rFonts w:ascii="Arial" w:eastAsia="Times New Roman" w:hAnsi="Arial" w:cs="Arial"/>
+          <w:kern w:val="2"/>
+          <w:highlight w:val="yellow"/>
+        </w:rPr>
+        <w:t>` of clinical molecular data but not in list of keywords identifying a specimen site of collection of “Skin and other soft tissues”. Resolve this discrepancy.</w:t>
       </w:r>
     </w:p>
     <w:p>
@@ -3853,7 +3933,23 @@
           <w:rFonts w:ascii="Arial" w:eastAsia="Times New Roman" w:hAnsi="Arial" w:cs="Arial"/>
           <w:kern w:val="2"/>
         </w:rPr>
-        <w:t xml:space="preserve"> At tumor specimen collection</w:t>
+        <w:t xml:space="preserve"> </w:t>
+      </w:r>
+      <w:proofErr w:type="gramStart"/>
+      <w:r>
+        <w:rPr>
+          <w:rFonts w:ascii="Arial" w:eastAsia="Times New Roman" w:hAnsi="Arial" w:cs="Arial"/>
+          <w:kern w:val="2"/>
+        </w:rPr>
+        <w:t>At</w:t>
+      </w:r>
+      <w:proofErr w:type="gramEnd"/>
+      <w:r>
+        <w:rPr>
+          <w:rFonts w:ascii="Arial" w:eastAsia="Times New Roman" w:hAnsi="Arial" w:cs="Arial"/>
+          <w:kern w:val="2"/>
+        </w:rPr>
+        <w:t xml:space="preserve"> tumor specimen collection</w:t>
       </w:r>
     </w:p>
     <w:p>
@@ -5181,7 +5277,17 @@
                 <w:bCs/>
                 <w:kern w:val="2"/>
               </w:rPr>
-              <w:t xml:space="preserve"> Stage</w:t>
+              <w:t xml:space="preserve"> </w:t>
+            </w:r>
+            <w:proofErr w:type="spellStart"/>
+            <w:r>
+              <w:rPr>
+                <w:rFonts w:ascii="Arial" w:eastAsia="Times New Roman" w:hAnsi="Arial" w:cs="Arial"/>
+                <w:b/>
+                <w:bCs/>
+                <w:kern w:val="2"/>
+              </w:rPr>
+              <w:t>Stage</w:t>
             </w:r>
             <w:r>
               <w:rPr>
@@ -5193,6 +5299,7 @@
               </w:rPr>
               <w:t>a</w:t>
             </w:r>
+            <w:proofErr w:type="spellEnd"/>
           </w:p>
         </w:tc>
         <w:tc>
@@ -7077,7 +7184,23 @@
           <w:rFonts w:ascii="Arial" w:eastAsia="Times New Roman" w:hAnsi="Arial" w:cs="Arial"/>
           <w:kern w:val="2"/>
         </w:rPr>
-        <w:t>ll tumor specimens with RNAseq data</w:t>
+        <w:t xml:space="preserve">ll tumor specimens with </w:t>
+      </w:r>
+      <w:proofErr w:type="spellStart"/>
+      <w:r>
+        <w:rPr>
+          <w:rFonts w:ascii="Arial" w:eastAsia="Times New Roman" w:hAnsi="Arial" w:cs="Arial"/>
+          <w:kern w:val="2"/>
+        </w:rPr>
+        <w:t>RNAseq</w:t>
+      </w:r>
+      <w:proofErr w:type="spellEnd"/>
+      <w:r>
+        <w:rPr>
+          <w:rFonts w:ascii="Arial" w:eastAsia="Times New Roman" w:hAnsi="Arial" w:cs="Arial"/>
+          <w:kern w:val="2"/>
+        </w:rPr>
+        <w:t xml:space="preserve"> data</w:t>
       </w:r>
     </w:p>
     <w:p>
@@ -7105,8 +7228,17 @@
           <w:rFonts w:ascii="Arial" w:eastAsia="Times New Roman" w:hAnsi="Arial" w:cs="Arial"/>
           <w:kern w:val="2"/>
         </w:rPr>
-        <w:t xml:space="preserve"> using xCell</w:t>
-      </w:r>
+        <w:t xml:space="preserve"> using </w:t>
+      </w:r>
+      <w:proofErr w:type="spellStart"/>
+      <w:r>
+        <w:rPr>
+          <w:rFonts w:ascii="Arial" w:eastAsia="Times New Roman" w:hAnsi="Arial" w:cs="Arial"/>
+          <w:kern w:val="2"/>
+        </w:rPr>
+        <w:t>xCell</w:t>
+      </w:r>
+      <w:proofErr w:type="spellEnd"/>
       <w:r>
         <w:rPr>
           <w:rFonts w:ascii="Arial" w:eastAsia="Times New Roman" w:hAnsi="Arial" w:cs="Arial"/>
@@ -7422,7 +7554,23 @@
           <w:rFonts w:ascii="Arial" w:eastAsia="Times New Roman" w:hAnsi="Arial" w:cs="Arial"/>
           <w:kern w:val="2"/>
         </w:rPr>
-        <w:t xml:space="preserve">Summary publication of different methods (including xCell): </w:t>
+        <w:t xml:space="preserve">Summary publication of different methods (including </w:t>
+      </w:r>
+      <w:proofErr w:type="spellStart"/>
+      <w:r>
+        <w:rPr>
+          <w:rFonts w:ascii="Arial" w:eastAsia="Times New Roman" w:hAnsi="Arial" w:cs="Arial"/>
+          <w:kern w:val="2"/>
+        </w:rPr>
+        <w:t>xCell</w:t>
+      </w:r>
+      <w:proofErr w:type="spellEnd"/>
+      <w:r>
+        <w:rPr>
+          <w:rFonts w:ascii="Arial" w:eastAsia="Times New Roman" w:hAnsi="Arial" w:cs="Arial"/>
+          <w:kern w:val="2"/>
+        </w:rPr>
+        <w:t xml:space="preserve">): </w:t>
       </w:r>
       <w:r>
         <w:rPr>
@@ -7457,8 +7605,17 @@
           <w:rFonts w:ascii="Arial" w:eastAsia="Times New Roman" w:hAnsi="Arial" w:cs="Arial"/>
           <w:kern w:val="2"/>
         </w:rPr>
-        <w:t xml:space="preserve"> for xCell</w:t>
-      </w:r>
+        <w:t xml:space="preserve"> for </w:t>
+      </w:r>
+      <w:proofErr w:type="spellStart"/>
+      <w:r>
+        <w:rPr>
+          <w:rFonts w:ascii="Arial" w:eastAsia="Times New Roman" w:hAnsi="Arial" w:cs="Arial"/>
+          <w:kern w:val="2"/>
+        </w:rPr>
+        <w:t>xCell</w:t>
+      </w:r>
+      <w:proofErr w:type="spellEnd"/>
       <w:r>
         <w:rPr>
           <w:rFonts w:ascii="Arial" w:eastAsia="Times New Roman" w:hAnsi="Arial" w:cs="Arial"/>
@@ -7527,7 +7684,39 @@
           <w:rFonts w:ascii="Arial" w:eastAsia="Times New Roman" w:hAnsi="Arial" w:cs="Arial"/>
           <w:kern w:val="2"/>
         </w:rPr>
-        <w:t>Can enter these PMID numbers into the search on Pubmed to see how others have used xCell and reported the results.</w:t>
+        <w:t xml:space="preserve">Can enter these PMID numbers into the search on </w:t>
+      </w:r>
+      <w:proofErr w:type="spellStart"/>
+      <w:r>
+        <w:rPr>
+          <w:rFonts w:ascii="Arial" w:eastAsia="Times New Roman" w:hAnsi="Arial" w:cs="Arial"/>
+          <w:kern w:val="2"/>
+        </w:rPr>
+        <w:t>Pubmed</w:t>
+      </w:r>
+      <w:proofErr w:type="spellEnd"/>
+      <w:r>
+        <w:rPr>
+          <w:rFonts w:ascii="Arial" w:eastAsia="Times New Roman" w:hAnsi="Arial" w:cs="Arial"/>
+          <w:kern w:val="2"/>
+        </w:rPr>
+        <w:t xml:space="preserve"> to see how others have used </w:t>
+      </w:r>
+      <w:proofErr w:type="spellStart"/>
+      <w:r>
+        <w:rPr>
+          <w:rFonts w:ascii="Arial" w:eastAsia="Times New Roman" w:hAnsi="Arial" w:cs="Arial"/>
+          <w:kern w:val="2"/>
+        </w:rPr>
+        <w:t>xCell</w:t>
+      </w:r>
+      <w:proofErr w:type="spellEnd"/>
+      <w:r>
+        <w:rPr>
+          <w:rFonts w:ascii="Arial" w:eastAsia="Times New Roman" w:hAnsi="Arial" w:cs="Arial"/>
+          <w:kern w:val="2"/>
+        </w:rPr>
+        <w:t xml:space="preserve"> and reported the results.</w:t>
       </w:r>
     </w:p>
     <w:p>
@@ -7938,7 +8127,23 @@
           <w:rFonts w:ascii="Arial" w:eastAsia="Times New Roman" w:hAnsi="Arial" w:cs="Arial"/>
           <w:kern w:val="2"/>
         </w:rPr>
-        <w:t xml:space="preserve">Include all tumor specimens with RNAseq data </w:t>
+        <w:t xml:space="preserve">Include all tumor specimens with </w:t>
+      </w:r>
+      <w:proofErr w:type="spellStart"/>
+      <w:r>
+        <w:rPr>
+          <w:rFonts w:ascii="Arial" w:eastAsia="Times New Roman" w:hAnsi="Arial" w:cs="Arial"/>
+          <w:kern w:val="2"/>
+        </w:rPr>
+        <w:t>RNAseq</w:t>
+      </w:r>
+      <w:proofErr w:type="spellEnd"/>
+      <w:r>
+        <w:rPr>
+          <w:rFonts w:ascii="Arial" w:eastAsia="Times New Roman" w:hAnsi="Arial" w:cs="Arial"/>
+          <w:kern w:val="2"/>
+        </w:rPr>
+        <w:t xml:space="preserve"> data </w:t>
       </w:r>
     </w:p>
     <w:p>
@@ -8034,7 +8239,23 @@
           <w:rFonts w:ascii="Arial" w:eastAsia="Times New Roman" w:hAnsi="Arial" w:cs="Arial"/>
           <w:kern w:val="2"/>
         </w:rPr>
-        <w:t>Include only ICB naïve tumor specimens with RNAseq data</w:t>
+        <w:t xml:space="preserve">Include only ICB naïve tumor specimens with </w:t>
+      </w:r>
+      <w:proofErr w:type="spellStart"/>
+      <w:r>
+        <w:rPr>
+          <w:rFonts w:ascii="Arial" w:eastAsia="Times New Roman" w:hAnsi="Arial" w:cs="Arial"/>
+          <w:kern w:val="2"/>
+        </w:rPr>
+        <w:t>RNAseq</w:t>
+      </w:r>
+      <w:proofErr w:type="spellEnd"/>
+      <w:r>
+        <w:rPr>
+          <w:rFonts w:ascii="Arial" w:eastAsia="Times New Roman" w:hAnsi="Arial" w:cs="Arial"/>
+          <w:kern w:val="2"/>
+        </w:rPr>
+        <w:t xml:space="preserve"> data</w:t>
       </w:r>
     </w:p>
     <w:p>
@@ -8381,7 +8602,25 @@
           <w:b/>
           <w:bCs/>
         </w:rPr>
-        <w:t>: only for AssignedPrimarySite = cutaneous</w:t>
+        <w:t xml:space="preserve">: only for </w:t>
+      </w:r>
+      <w:proofErr w:type="spellStart"/>
+      <w:r>
+        <w:rPr>
+          <w:rFonts w:ascii="Arial" w:hAnsi="Arial" w:cs="Arial"/>
+          <w:b/>
+          <w:bCs/>
+        </w:rPr>
+        <w:t>AssignedPrimarySite</w:t>
+      </w:r>
+      <w:proofErr w:type="spellEnd"/>
+      <w:r>
+        <w:rPr>
+          <w:rFonts w:ascii="Arial" w:hAnsi="Arial" w:cs="Arial"/>
+          <w:b/>
+          <w:bCs/>
+        </w:rPr>
+        <w:t xml:space="preserve"> = cutaneous</w:t>
       </w:r>
     </w:p>
     <w:p>
@@ -8445,12 +8684,37 @@
           <w:highlight w:val="lightGray"/>
         </w:rPr>
       </w:pPr>
+      <w:proofErr w:type="spellStart"/>
       <w:r>
         <w:rPr>
           <w:rFonts w:ascii="Arial" w:hAnsi="Arial" w:cs="Arial"/>
           <w:highlight w:val="lightGray"/>
         </w:rPr>
-        <w:t>RNAseq only = Counts of specimens with value for “RNASeq” on Molecular Linkage file</w:t>
+        <w:t>RNAseq</w:t>
+      </w:r>
+      <w:proofErr w:type="spellEnd"/>
+      <w:r>
+        <w:rPr>
+          <w:rFonts w:ascii="Arial" w:hAnsi="Arial" w:cs="Arial"/>
+          <w:highlight w:val="lightGray"/>
+        </w:rPr>
+        <w:t xml:space="preserve"> only = Counts of specimens with value for “</w:t>
+      </w:r>
+      <w:proofErr w:type="spellStart"/>
+      <w:r>
+        <w:rPr>
+          <w:rFonts w:ascii="Arial" w:hAnsi="Arial" w:cs="Arial"/>
+          <w:highlight w:val="lightGray"/>
+        </w:rPr>
+        <w:t>RNASeq</w:t>
+      </w:r>
+      <w:proofErr w:type="spellEnd"/>
+      <w:r>
+        <w:rPr>
+          <w:rFonts w:ascii="Arial" w:hAnsi="Arial" w:cs="Arial"/>
+          <w:highlight w:val="lightGray"/>
+        </w:rPr>
+        <w:t>” on Molecular Linkage file</w:t>
       </w:r>
     </w:p>
     <w:p>
@@ -8471,7 +8735,39 @@
           <w:rFonts w:ascii="Arial" w:hAnsi="Arial" w:cs="Arial"/>
           <w:highlight w:val="lightGray"/>
         </w:rPr>
-        <w:t>WES and RNAseq = Counts of specimens with values for both “WES” and “RNASeq” on Molecular Linkage file</w:t>
+        <w:t xml:space="preserve">WES and </w:t>
+      </w:r>
+      <w:proofErr w:type="spellStart"/>
+      <w:r>
+        <w:rPr>
+          <w:rFonts w:ascii="Arial" w:hAnsi="Arial" w:cs="Arial"/>
+          <w:highlight w:val="lightGray"/>
+        </w:rPr>
+        <w:t>RNAseq</w:t>
+      </w:r>
+      <w:proofErr w:type="spellEnd"/>
+      <w:r>
+        <w:rPr>
+          <w:rFonts w:ascii="Arial" w:hAnsi="Arial" w:cs="Arial"/>
+          <w:highlight w:val="lightGray"/>
+        </w:rPr>
+        <w:t xml:space="preserve"> = Counts of specimens with values for both “WES” and “</w:t>
+      </w:r>
+      <w:proofErr w:type="spellStart"/>
+      <w:r>
+        <w:rPr>
+          <w:rFonts w:ascii="Arial" w:hAnsi="Arial" w:cs="Arial"/>
+          <w:highlight w:val="lightGray"/>
+        </w:rPr>
+        <w:t>RNASeq</w:t>
+      </w:r>
+      <w:proofErr w:type="spellEnd"/>
+      <w:r>
+        <w:rPr>
+          <w:rFonts w:ascii="Arial" w:hAnsi="Arial" w:cs="Arial"/>
+          <w:highlight w:val="lightGray"/>
+        </w:rPr>
+        <w:t>” on Molecular Linkage file</w:t>
       </w:r>
     </w:p>
     <w:p>
@@ -8513,7 +8809,23 @@
           <w:rFonts w:ascii="Arial" w:hAnsi="Arial" w:cs="Arial"/>
           <w:highlight w:val="lightGray"/>
         </w:rPr>
-        <w:t>Counts for each category using the “SpecimenSiteOfCollection” on Molecular Linkage file</w:t>
+        <w:t>Counts for each category using the “</w:t>
+      </w:r>
+      <w:proofErr w:type="spellStart"/>
+      <w:r>
+        <w:rPr>
+          <w:rFonts w:ascii="Arial" w:hAnsi="Arial" w:cs="Arial"/>
+          <w:highlight w:val="lightGray"/>
+        </w:rPr>
+        <w:t>SpecimenSiteOfCollection</w:t>
+      </w:r>
+      <w:proofErr w:type="spellEnd"/>
+      <w:r>
+        <w:rPr>
+          <w:rFonts w:ascii="Arial" w:hAnsi="Arial" w:cs="Arial"/>
+          <w:highlight w:val="lightGray"/>
+        </w:rPr>
+        <w:t>” on Molecular Linkage file</w:t>
       </w:r>
     </w:p>
     <w:p>
@@ -9270,7 +9582,23 @@
           <w:rFonts w:ascii="Arial" w:hAnsi="Arial" w:cs="Arial"/>
           <w:highlight w:val="lightGray"/>
         </w:rPr>
-        <w:t xml:space="preserve">Counts for each age group and the mean and median using “Age At Specimen Collection” on Molecular Linkage file </w:t>
+        <w:t xml:space="preserve">Counts for each age group and the mean and median using “Age </w:t>
+      </w:r>
+      <w:proofErr w:type="gramStart"/>
+      <w:r>
+        <w:rPr>
+          <w:rFonts w:ascii="Arial" w:hAnsi="Arial" w:cs="Arial"/>
+          <w:highlight w:val="lightGray"/>
+        </w:rPr>
+        <w:t>At</w:t>
+      </w:r>
+      <w:proofErr w:type="gramEnd"/>
+      <w:r>
+        <w:rPr>
+          <w:rFonts w:ascii="Arial" w:hAnsi="Arial" w:cs="Arial"/>
+          <w:highlight w:val="lightGray"/>
+        </w:rPr>
+        <w:t xml:space="preserve"> Specimen Collection” on Molecular Linkage file </w:t>
       </w:r>
     </w:p>
     <w:p>
@@ -9301,6 +9629,7 @@
           <w:rFonts w:ascii="Arial" w:hAnsi="Arial" w:cs="Arial"/>
           <w:b/>
           <w:bCs/>
+          <w:highlight w:val="lightGray"/>
         </w:rPr>
       </w:pPr>
       <w:r>
@@ -9308,6 +9637,7 @@
           <w:rFonts w:ascii="Arial" w:hAnsi="Arial" w:cs="Arial"/>
           <w:b/>
           <w:bCs/>
+          <w:highlight w:val="lightGray"/>
         </w:rPr>
         <w:t>Stage</w:t>
       </w:r>
@@ -9322,13 +9652,31 @@
         <w:spacing w:after="0"/>
         <w:rPr>
           <w:rFonts w:ascii="Arial" w:hAnsi="Arial" w:cs="Arial"/>
-        </w:rPr>
-      </w:pPr>
-      <w:r>
-        <w:rPr>
-          <w:rFonts w:ascii="Arial" w:hAnsi="Arial" w:cs="Arial"/>
-        </w:rPr>
-        <w:t>Counts for each stage using the “AssignedStage” from your pipeline</w:t>
+          <w:highlight w:val="lightGray"/>
+        </w:rPr>
+      </w:pPr>
+      <w:r>
+        <w:rPr>
+          <w:rFonts w:ascii="Arial" w:hAnsi="Arial" w:cs="Arial"/>
+          <w:highlight w:val="lightGray"/>
+        </w:rPr>
+        <w:t>Counts for each stage using the “</w:t>
+      </w:r>
+      <w:proofErr w:type="spellStart"/>
+      <w:r>
+        <w:rPr>
+          <w:rFonts w:ascii="Arial" w:hAnsi="Arial" w:cs="Arial"/>
+          <w:highlight w:val="lightGray"/>
+        </w:rPr>
+        <w:t>AssignedStage</w:t>
+      </w:r>
+      <w:proofErr w:type="spellEnd"/>
+      <w:r>
+        <w:rPr>
+          <w:rFonts w:ascii="Arial" w:hAnsi="Arial" w:cs="Arial"/>
+          <w:highlight w:val="lightGray"/>
+        </w:rPr>
+        <w:t>” from your pipeline</w:t>
       </w:r>
     </w:p>
     <w:p>
@@ -9365,7 +9713,21 @@
         <w:rPr>
           <w:rFonts w:ascii="Arial" w:hAnsi="Arial" w:cs="Arial"/>
         </w:rPr>
-        <w:t xml:space="preserve">Naïve = “Age of Specimen Collection+0.005” on Molecular Linkage file is before any “AgeAtMedStart” entries for ICBs on the Medications file  </w:t>
+        <w:t>Naïve = “Age of Specimen Collection+0.005” on Molecular Linkage file is before any “</w:t>
+      </w:r>
+      <w:proofErr w:type="spellStart"/>
+      <w:r>
+        <w:rPr>
+          <w:rFonts w:ascii="Arial" w:hAnsi="Arial" w:cs="Arial"/>
+        </w:rPr>
+        <w:t>AgeAtMedStart</w:t>
+      </w:r>
+      <w:proofErr w:type="spellEnd"/>
+      <w:r>
+        <w:rPr>
+          <w:rFonts w:ascii="Arial" w:hAnsi="Arial" w:cs="Arial"/>
+        </w:rPr>
+        <w:t xml:space="preserve">” entries for ICBs on the Medications file  </w:t>
       </w:r>
     </w:p>
     <w:p>
@@ -9403,7 +9765,21 @@
         <w:rPr>
           <w:rFonts w:ascii="Arial" w:hAnsi="Arial" w:cs="Arial"/>
         </w:rPr>
-        <w:t xml:space="preserve">Experienced = “Age of Specimen Collection+0.005” on Molecular Linkage file is after any “AgeAtMedStart” entries for ICBs on the Medications file </w:t>
+        <w:t>Experienced = “Age of Specimen Collection+0.005” on Molecular Linkage file is after any “</w:t>
+      </w:r>
+      <w:proofErr w:type="spellStart"/>
+      <w:r>
+        <w:rPr>
+          <w:rFonts w:ascii="Arial" w:hAnsi="Arial" w:cs="Arial"/>
+        </w:rPr>
+        <w:t>AgeAtMedStart</w:t>
+      </w:r>
+      <w:proofErr w:type="spellEnd"/>
+      <w:r>
+        <w:rPr>
+          <w:rFonts w:ascii="Arial" w:hAnsi="Arial" w:cs="Arial"/>
+        </w:rPr>
+        <w:t xml:space="preserve">” entries for ICBs on the Medications file </w:t>
       </w:r>
     </w:p>
     <w:p>
@@ -9466,7 +9842,35 @@
         <w:rPr>
           <w:rFonts w:ascii="Arial" w:hAnsi="Arial" w:cs="Arial"/>
         </w:rPr>
-        <w:t>= nivolumab (includes nivolumab-relatlimab-rmbw), pembrolizumab, a</w:t>
+        <w:t>= nivolumab (includes nivolumab-</w:t>
+      </w:r>
+      <w:proofErr w:type="spellStart"/>
+      <w:r>
+        <w:rPr>
+          <w:rFonts w:ascii="Arial" w:hAnsi="Arial" w:cs="Arial"/>
+        </w:rPr>
+        <w:t>relatlimab</w:t>
+      </w:r>
+      <w:proofErr w:type="spellEnd"/>
+      <w:r>
+        <w:rPr>
+          <w:rFonts w:ascii="Arial" w:hAnsi="Arial" w:cs="Arial"/>
+        </w:rPr>
+        <w:t>-</w:t>
+      </w:r>
+      <w:proofErr w:type="spellStart"/>
+      <w:r>
+        <w:rPr>
+          <w:rFonts w:ascii="Arial" w:hAnsi="Arial" w:cs="Arial"/>
+        </w:rPr>
+        <w:t>rmbw</w:t>
+      </w:r>
+      <w:proofErr w:type="spellEnd"/>
+      <w:r>
+        <w:rPr>
+          <w:rFonts w:ascii="Arial" w:hAnsi="Arial" w:cs="Arial"/>
+        </w:rPr>
+        <w:t>), pembrolizumab, a</w:t>
       </w:r>
       <w:r>
         <w:rPr>
@@ -9553,7 +9957,25 @@
           <w:b/>
           <w:bCs/>
         </w:rPr>
-        <w:t xml:space="preserve">2 (Diagnosis): only for AssignedPrimarySite = cutaneous </w:t>
+        <w:t xml:space="preserve">2 (Diagnosis): only for </w:t>
+      </w:r>
+      <w:proofErr w:type="spellStart"/>
+      <w:r>
+        <w:rPr>
+          <w:rFonts w:ascii="Arial" w:hAnsi="Arial" w:cs="Arial"/>
+          <w:b/>
+          <w:bCs/>
+        </w:rPr>
+        <w:t>AssignedPrimarySite</w:t>
+      </w:r>
+      <w:proofErr w:type="spellEnd"/>
+      <w:r>
+        <w:rPr>
+          <w:rFonts w:ascii="Arial" w:hAnsi="Arial" w:cs="Arial"/>
+          <w:b/>
+          <w:bCs/>
+        </w:rPr>
+        <w:t xml:space="preserve"> = cutaneous </w:t>
       </w:r>
     </w:p>
     <w:p>
@@ -9649,12 +10071,14 @@
         </w:rPr>
         <w:t>Counts for each age group and the mean and median using “</w:t>
       </w:r>
+      <w:proofErr w:type="spellStart"/>
       <w:r>
         <w:rPr>
           <w:rFonts w:ascii="Arial" w:hAnsi="Arial" w:cs="Arial"/>
         </w:rPr>
         <w:t>AgeAtDiagnosis</w:t>
       </w:r>
+      <w:proofErr w:type="spellEnd"/>
       <w:r>
         <w:rPr>
           <w:rFonts w:ascii="Arial" w:hAnsi="Arial" w:cs="Arial"/>
@@ -9826,12 +10250,14 @@
         </w:rPr>
         <w:t>Use “</w:t>
       </w:r>
+      <w:proofErr w:type="spellStart"/>
       <w:r>
         <w:rPr>
           <w:rFonts w:ascii="Arial" w:hAnsi="Arial" w:cs="Arial"/>
         </w:rPr>
         <w:t>PathGroupStage</w:t>
       </w:r>
+      <w:proofErr w:type="spellEnd"/>
       <w:r>
         <w:rPr>
           <w:rFonts w:ascii="Arial" w:hAnsi="Arial" w:cs="Arial"/>
@@ -9855,7 +10281,21 @@
         <w:rPr>
           <w:rFonts w:ascii="Arial" w:hAnsi="Arial" w:cs="Arial"/>
         </w:rPr>
-        <w:t>If “PathGroupStage” = “Unknown/Not Reported” OR “Unknown/Not Applicable” OR “</w:t>
+        <w:t>If “</w:t>
+      </w:r>
+      <w:proofErr w:type="spellStart"/>
+      <w:r>
+        <w:rPr>
+          <w:rFonts w:ascii="Arial" w:hAnsi="Arial" w:cs="Arial"/>
+        </w:rPr>
+        <w:t>PathGroupStage</w:t>
+      </w:r>
+      <w:proofErr w:type="spellEnd"/>
+      <w:r>
+        <w:rPr>
+          <w:rFonts w:ascii="Arial" w:hAnsi="Arial" w:cs="Arial"/>
+        </w:rPr>
+        <w:t>” = “Unknown/Not Reported” OR “Unknown/Not Applicable” OR “</w:t>
       </w:r>
       <w:r>
         <w:rPr>
@@ -9869,12 +10309,14 @@
         </w:rPr>
         <w:t>”, then use “</w:t>
       </w:r>
+      <w:proofErr w:type="spellStart"/>
       <w:r>
         <w:rPr>
           <w:rFonts w:ascii="Arial" w:hAnsi="Arial" w:cs="Arial"/>
         </w:rPr>
         <w:t>ClinGroupStage</w:t>
       </w:r>
+      <w:proofErr w:type="spellEnd"/>
       <w:r>
         <w:rPr>
           <w:rFonts w:ascii="Arial" w:hAnsi="Arial" w:cs="Arial"/>
@@ -9898,7 +10340,35 @@
         <w:rPr>
           <w:rFonts w:ascii="Arial" w:hAnsi="Arial" w:cs="Arial"/>
         </w:rPr>
-        <w:t>If “PathGroupStage” and “ClinGroupStage” are both unknown, list as a new category in table as “Unknown”</w:t>
+        <w:t>If “</w:t>
+      </w:r>
+      <w:proofErr w:type="spellStart"/>
+      <w:r>
+        <w:rPr>
+          <w:rFonts w:ascii="Arial" w:hAnsi="Arial" w:cs="Arial"/>
+        </w:rPr>
+        <w:t>PathGroupStage</w:t>
+      </w:r>
+      <w:proofErr w:type="spellEnd"/>
+      <w:r>
+        <w:rPr>
+          <w:rFonts w:ascii="Arial" w:hAnsi="Arial" w:cs="Arial"/>
+        </w:rPr>
+        <w:t>” and “</w:t>
+      </w:r>
+      <w:proofErr w:type="spellStart"/>
+      <w:r>
+        <w:rPr>
+          <w:rFonts w:ascii="Arial" w:hAnsi="Arial" w:cs="Arial"/>
+        </w:rPr>
+        <w:t>ClinGroupStage</w:t>
+      </w:r>
+      <w:proofErr w:type="spellEnd"/>
+      <w:r>
+        <w:rPr>
+          <w:rFonts w:ascii="Arial" w:hAnsi="Arial" w:cs="Arial"/>
+        </w:rPr>
+        <w:t>” are both unknown, list as a new category in table as “Unknown”</w:t>
       </w:r>
     </w:p>
     <w:p>
@@ -9954,7 +10424,21 @@
         <w:rPr>
           <w:rFonts w:ascii="Arial" w:hAnsi="Arial" w:cs="Arial"/>
         </w:rPr>
-        <w:t>Pull these stages as they are, regardless of the associated “TNMEditionNumber”. This means you can ignore the header text AJCC v8. I can re-assign those that were previously classified under a prior version (before 8</w:t>
+        <w:t>Pull these stages as they are, regardless of the associated “</w:t>
+      </w:r>
+      <w:proofErr w:type="spellStart"/>
+      <w:r>
+        <w:rPr>
+          <w:rFonts w:ascii="Arial" w:hAnsi="Arial" w:cs="Arial"/>
+        </w:rPr>
+        <w:t>TNMEditionNumber</w:t>
+      </w:r>
+      <w:proofErr w:type="spellEnd"/>
+      <w:r>
+        <w:rPr>
+          <w:rFonts w:ascii="Arial" w:hAnsi="Arial" w:cs="Arial"/>
+        </w:rPr>
+        <w:t>”. This means you can ignore the header text AJCC v8. I can re-assign those that were previously classified under a prior version (before 8</w:t>
       </w:r>
       <w:r>
         <w:rPr>
@@ -9986,14 +10470,156 @@
         <w:rPr>
           <w:rFonts w:ascii="Arial" w:hAnsi="Arial" w:cs="Arial"/>
         </w:rPr>
-        <w:t xml:space="preserve">If possible, could you pull the list of patients with “TNMEditionNumber” that does not contain “Eighth Edition” into a separate Excel file for me to review (AvaterKey, Group (from your pipeline: A, B, C, D), </w:t>
-      </w:r>
-      <w:r>
-        <w:rPr>
-          <w:rFonts w:ascii="Arial" w:hAnsi="Arial" w:cs="Arial"/>
-        </w:rPr>
-        <w:t>ClinTStage, ClinNStage, ClinMStage, ClinGroupStage, PathTStage, PathNStage, PathMStage, PathGroupStage, TNMEditionNumber</w:t>
-      </w:r>
+        <w:t>If possible, could you pull the list of patients with “</w:t>
+      </w:r>
+      <w:proofErr w:type="spellStart"/>
+      <w:r>
+        <w:rPr>
+          <w:rFonts w:ascii="Arial" w:hAnsi="Arial" w:cs="Arial"/>
+        </w:rPr>
+        <w:t>TNMEditionNumber</w:t>
+      </w:r>
+      <w:proofErr w:type="spellEnd"/>
+      <w:r>
+        <w:rPr>
+          <w:rFonts w:ascii="Arial" w:hAnsi="Arial" w:cs="Arial"/>
+        </w:rPr>
+        <w:t>” that does not contain “Eighth Edition” into a separate Excel file for me to review (</w:t>
+      </w:r>
+      <w:proofErr w:type="spellStart"/>
+      <w:r>
+        <w:rPr>
+          <w:rFonts w:ascii="Arial" w:hAnsi="Arial" w:cs="Arial"/>
+        </w:rPr>
+        <w:t>AvaterKey</w:t>
+      </w:r>
+      <w:proofErr w:type="spellEnd"/>
+      <w:r>
+        <w:rPr>
+          <w:rFonts w:ascii="Arial" w:hAnsi="Arial" w:cs="Arial"/>
+        </w:rPr>
+        <w:t xml:space="preserve">, Group (from your pipeline: A, B, C, D), </w:t>
+      </w:r>
+      <w:proofErr w:type="spellStart"/>
+      <w:r>
+        <w:rPr>
+          <w:rFonts w:ascii="Arial" w:hAnsi="Arial" w:cs="Arial"/>
+        </w:rPr>
+        <w:t>ClinTStage</w:t>
+      </w:r>
+      <w:proofErr w:type="spellEnd"/>
+      <w:r>
+        <w:rPr>
+          <w:rFonts w:ascii="Arial" w:hAnsi="Arial" w:cs="Arial"/>
+        </w:rPr>
+        <w:t xml:space="preserve">, </w:t>
+      </w:r>
+      <w:proofErr w:type="spellStart"/>
+      <w:r>
+        <w:rPr>
+          <w:rFonts w:ascii="Arial" w:hAnsi="Arial" w:cs="Arial"/>
+        </w:rPr>
+        <w:t>ClinNStage</w:t>
+      </w:r>
+      <w:proofErr w:type="spellEnd"/>
+      <w:r>
+        <w:rPr>
+          <w:rFonts w:ascii="Arial" w:hAnsi="Arial" w:cs="Arial"/>
+        </w:rPr>
+        <w:t xml:space="preserve">, </w:t>
+      </w:r>
+      <w:proofErr w:type="spellStart"/>
+      <w:r>
+        <w:rPr>
+          <w:rFonts w:ascii="Arial" w:hAnsi="Arial" w:cs="Arial"/>
+        </w:rPr>
+        <w:t>ClinMStage</w:t>
+      </w:r>
+      <w:proofErr w:type="spellEnd"/>
+      <w:r>
+        <w:rPr>
+          <w:rFonts w:ascii="Arial" w:hAnsi="Arial" w:cs="Arial"/>
+        </w:rPr>
+        <w:t xml:space="preserve">, </w:t>
+      </w:r>
+      <w:proofErr w:type="spellStart"/>
+      <w:r>
+        <w:rPr>
+          <w:rFonts w:ascii="Arial" w:hAnsi="Arial" w:cs="Arial"/>
+        </w:rPr>
+        <w:t>ClinGroupStage</w:t>
+      </w:r>
+      <w:proofErr w:type="spellEnd"/>
+      <w:r>
+        <w:rPr>
+          <w:rFonts w:ascii="Arial" w:hAnsi="Arial" w:cs="Arial"/>
+        </w:rPr>
+        <w:t xml:space="preserve">, </w:t>
+      </w:r>
+      <w:proofErr w:type="spellStart"/>
+      <w:r>
+        <w:rPr>
+          <w:rFonts w:ascii="Arial" w:hAnsi="Arial" w:cs="Arial"/>
+        </w:rPr>
+        <w:t>PathTStage</w:t>
+      </w:r>
+      <w:proofErr w:type="spellEnd"/>
+      <w:r>
+        <w:rPr>
+          <w:rFonts w:ascii="Arial" w:hAnsi="Arial" w:cs="Arial"/>
+        </w:rPr>
+        <w:t xml:space="preserve">, </w:t>
+      </w:r>
+      <w:proofErr w:type="spellStart"/>
+      <w:r>
+        <w:rPr>
+          <w:rFonts w:ascii="Arial" w:hAnsi="Arial" w:cs="Arial"/>
+        </w:rPr>
+        <w:t>PathNStage</w:t>
+      </w:r>
+      <w:proofErr w:type="spellEnd"/>
+      <w:r>
+        <w:rPr>
+          <w:rFonts w:ascii="Arial" w:hAnsi="Arial" w:cs="Arial"/>
+        </w:rPr>
+        <w:t xml:space="preserve">, </w:t>
+      </w:r>
+      <w:proofErr w:type="spellStart"/>
+      <w:r>
+        <w:rPr>
+          <w:rFonts w:ascii="Arial" w:hAnsi="Arial" w:cs="Arial"/>
+        </w:rPr>
+        <w:t>PathMStage</w:t>
+      </w:r>
+      <w:proofErr w:type="spellEnd"/>
+      <w:r>
+        <w:rPr>
+          <w:rFonts w:ascii="Arial" w:hAnsi="Arial" w:cs="Arial"/>
+        </w:rPr>
+        <w:t xml:space="preserve">, </w:t>
+      </w:r>
+      <w:proofErr w:type="spellStart"/>
+      <w:r>
+        <w:rPr>
+          <w:rFonts w:ascii="Arial" w:hAnsi="Arial" w:cs="Arial"/>
+        </w:rPr>
+        <w:t>PathGroupStage</w:t>
+      </w:r>
+      <w:proofErr w:type="spellEnd"/>
+      <w:r>
+        <w:rPr>
+          <w:rFonts w:ascii="Arial" w:hAnsi="Arial" w:cs="Arial"/>
+        </w:rPr>
+        <w:t xml:space="preserve">, </w:t>
+      </w:r>
+      <w:proofErr w:type="spellStart"/>
+      <w:r>
+        <w:rPr>
+          <w:rFonts w:ascii="Arial" w:hAnsi="Arial" w:cs="Arial"/>
+        </w:rPr>
+        <w:t>TNMEditionNumber</w:t>
+      </w:r>
+      <w:proofErr w:type="spellEnd"/>
       <w:r>
         <w:rPr>
           <w:rFonts w:ascii="Arial" w:hAnsi="Arial" w:cs="Arial"/>
@@ -10035,7 +10661,21 @@
         <w:rPr>
           <w:rFonts w:ascii="Arial" w:hAnsi="Arial" w:cs="Arial"/>
         </w:rPr>
-        <w:t xml:space="preserve">Use “PrimaryDiagnosisSite” </w:t>
+        <w:t>Use “</w:t>
+      </w:r>
+      <w:proofErr w:type="spellStart"/>
+      <w:r>
+        <w:rPr>
+          <w:rFonts w:ascii="Arial" w:hAnsi="Arial" w:cs="Arial"/>
+        </w:rPr>
+        <w:t>PrimaryDiagnosisSite</w:t>
+      </w:r>
+      <w:proofErr w:type="spellEnd"/>
+      <w:r>
+        <w:rPr>
+          <w:rFonts w:ascii="Arial" w:hAnsi="Arial" w:cs="Arial"/>
+        </w:rPr>
+        <w:t xml:space="preserve">” </w:t>
       </w:r>
     </w:p>
     <w:p>
@@ -10206,7 +10846,35 @@
         <w:rPr>
           <w:rFonts w:ascii="Arial" w:hAnsi="Arial" w:cs="Arial"/>
         </w:rPr>
-        <w:t>Use “PerformStatusAtDiagnosisScale” and “PerformStatusAtDiagnosis” fields</w:t>
+        <w:t>Use “</w:t>
+      </w:r>
+      <w:proofErr w:type="spellStart"/>
+      <w:r>
+        <w:rPr>
+          <w:rFonts w:ascii="Arial" w:hAnsi="Arial" w:cs="Arial"/>
+        </w:rPr>
+        <w:t>PerformStatusAtDiagnosisScale</w:t>
+      </w:r>
+      <w:proofErr w:type="spellEnd"/>
+      <w:r>
+        <w:rPr>
+          <w:rFonts w:ascii="Arial" w:hAnsi="Arial" w:cs="Arial"/>
+        </w:rPr>
+        <w:t>” and “</w:t>
+      </w:r>
+      <w:proofErr w:type="spellStart"/>
+      <w:r>
+        <w:rPr>
+          <w:rFonts w:ascii="Arial" w:hAnsi="Arial" w:cs="Arial"/>
+        </w:rPr>
+        <w:t>PerformStatusAtDiagnosis</w:t>
+      </w:r>
+      <w:proofErr w:type="spellEnd"/>
+      <w:r>
+        <w:rPr>
+          <w:rFonts w:ascii="Arial" w:hAnsi="Arial" w:cs="Arial"/>
+        </w:rPr>
+        <w:t>” fields</w:t>
       </w:r>
     </w:p>
     <w:p>
@@ -10225,7 +10893,21 @@
         <w:rPr>
           <w:rFonts w:ascii="Arial" w:hAnsi="Arial" w:cs="Arial"/>
         </w:rPr>
-        <w:t xml:space="preserve">I haven’t seen what this data looks like, but the goal is to pull the Eastern Cooperative Oncology Group (ECOG) performance status (PS) score (range 0-5). It looks like ORIEN may also report a different score (Karnosfky), but my hope is that the majority have an ECOG status. </w:t>
+        <w:t>I haven’t seen what this data looks like, but the goal is to pull the Eastern Cooperative Oncology Group (ECOG) performance status (PS) score (range 0-5). It looks like ORIEN may also report a different score (</w:t>
+      </w:r>
+      <w:proofErr w:type="spellStart"/>
+      <w:r>
+        <w:rPr>
+          <w:rFonts w:ascii="Arial" w:hAnsi="Arial" w:cs="Arial"/>
+        </w:rPr>
+        <w:t>Karnosfky</w:t>
+      </w:r>
+      <w:proofErr w:type="spellEnd"/>
+      <w:r>
+        <w:rPr>
+          <w:rFonts w:ascii="Arial" w:hAnsi="Arial" w:cs="Arial"/>
+        </w:rPr>
+        <w:t xml:space="preserve">), but my hope is that the majority have an ECOG status. </w:t>
       </w:r>
     </w:p>
     <w:p>
@@ -10257,7 +10939,21 @@
         <w:rPr>
           <w:rFonts w:ascii="Arial" w:hAnsi="Arial" w:cs="Arial"/>
         </w:rPr>
-        <w:t xml:space="preserve"> if “PerformStatusAtDiagnosisScale” contains “ECOG” (you’ll have to see if they abbreviate or spell out the name)</w:t>
+        <w:t xml:space="preserve"> if “</w:t>
+      </w:r>
+      <w:proofErr w:type="spellStart"/>
+      <w:r>
+        <w:rPr>
+          <w:rFonts w:ascii="Arial" w:hAnsi="Arial" w:cs="Arial"/>
+        </w:rPr>
+        <w:t>PerformStatusAtDiagnosisScale</w:t>
+      </w:r>
+      <w:proofErr w:type="spellEnd"/>
+      <w:r>
+        <w:rPr>
+          <w:rFonts w:ascii="Arial" w:hAnsi="Arial" w:cs="Arial"/>
+        </w:rPr>
+        <w:t>” contains “ECOG” (you’ll have to see if they abbreviate or spell out the name)</w:t>
       </w:r>
     </w:p>
     <w:p>
@@ -10276,7 +10972,21 @@
         <w:rPr>
           <w:rFonts w:ascii="Arial" w:hAnsi="Arial" w:cs="Arial"/>
         </w:rPr>
-        <w:t xml:space="preserve">If “PerformStatusAtDiagnosisScale” does not contain “ECOG”, then add a row for Unknown.   </w:t>
+        <w:t>If “</w:t>
+      </w:r>
+      <w:proofErr w:type="spellStart"/>
+      <w:r>
+        <w:rPr>
+          <w:rFonts w:ascii="Arial" w:hAnsi="Arial" w:cs="Arial"/>
+        </w:rPr>
+        <w:t>PerformStatusAtDiagnosisScale</w:t>
+      </w:r>
+      <w:proofErr w:type="spellEnd"/>
+      <w:r>
+        <w:rPr>
+          <w:rFonts w:ascii="Arial" w:hAnsi="Arial" w:cs="Arial"/>
+        </w:rPr>
+        <w:t xml:space="preserve">” does not contain “ECOG”, then add a row for Unknown.   </w:t>
       </w:r>
     </w:p>
     <w:p>

</xml_diff>